<commit_message>
Adding tests for issue 4636
</commit_message>
<xml_diff>
--- a/Tests/ViperCopyPastePlugin/WordDocs/Lists.docx
+++ b/Tests/ViperCopyPastePlugin/WordDocs/Lists.docx
@@ -770,6 +770,103 @@
       <w:r>
         <w:t>Complex list with roman numerals, letters and numbers</w:t>
       </w:r>
+    </w:p>
+    <w:p>
+      <w:pPr>
+        <w:pStyle w:val="ListParagraph"/>
+        <w:numPr>
+          <w:ilvl w:val="0"/>
+          <w:numId w:val="7"/>
+        </w:numPr>
+        <w:spacing w:after="0" w:line="240" w:lineRule="auto"/>
+      </w:pPr>
+      <w:r>
+        <w:t>First item</w:t>
+      </w:r>
+    </w:p>
+    <w:p>
+      <w:pPr>
+        <w:pStyle w:val="ListParagraph"/>
+        <w:numPr>
+          <w:ilvl w:val="1"/>
+          <w:numId w:val="7"/>
+        </w:numPr>
+        <w:spacing w:after="0" w:line="240" w:lineRule="auto"/>
+      </w:pPr>
+      <w:r>
+        <w:t>Sub item 1</w:t>
+      </w:r>
+    </w:p>
+    <w:p>
+      <w:pPr>
+        <w:pStyle w:val="ListParagraph"/>
+        <w:numPr>
+          <w:ilvl w:val="2"/>
+          <w:numId w:val="7"/>
+        </w:numPr>
+        <w:spacing w:after="0" w:line="240" w:lineRule="auto"/>
+      </w:pPr>
+      <w:r>
+        <w:t>Sub of sub item 1</w:t>
+      </w:r>
+    </w:p>
+    <w:p>
+      <w:pPr>
+        <w:pStyle w:val="ListParagraph"/>
+        <w:numPr>
+          <w:ilvl w:val="1"/>
+          <w:numId w:val="7"/>
+        </w:numPr>
+        <w:spacing w:after="0" w:line="240" w:lineRule="auto"/>
+      </w:pPr>
+      <w:r>
+        <w:t>Sub item 2</w:t>
+      </w:r>
+    </w:p>
+    <w:p>
+      <w:pPr>
+        <w:pStyle w:val="ListParagraph"/>
+        <w:numPr>
+          <w:ilvl w:val="0"/>
+          <w:numId w:val="7"/>
+        </w:numPr>
+        <w:spacing w:after="0" w:line="240" w:lineRule="auto"/>
+      </w:pPr>
+      <w:r>
+        <w:t>Second item</w:t>
+      </w:r>
+    </w:p>
+    <w:p>
+      <w:pPr>
+        <w:pStyle w:val="ListParagraph"/>
+        <w:numPr>
+          <w:ilvl w:val="0"/>
+          <w:numId w:val="7"/>
+        </w:numPr>
+        <w:spacing w:after="0" w:line="240" w:lineRule="auto"/>
+      </w:pPr>
+      <w:r>
+        <w:t>Third Item</w:t>
+      </w:r>
+    </w:p>
+    <w:p>
+      <w:pPr>
+        <w:pStyle w:val="ListParagraph"/>
+        <w:numPr>
+          <w:ilvl w:val="1"/>
+          <w:numId w:val="7"/>
+        </w:numPr>
+        <w:spacing w:after="0" w:line="240" w:lineRule="auto"/>
+      </w:pPr>
+      <w:r>
+        <w:t>Sub item 1</w:t>
+      </w:r>
+    </w:p>
+    <w:p/>
+    <w:p>
+      <w:r>
+        <w:t>Different list formats:</w:t>
+      </w:r>
       <w:bookmarkStart w:id="0" w:name="_GoBack"/>
       <w:bookmarkEnd w:id="0"/>
     </w:p>
@@ -778,7 +875,7 @@
         <w:pStyle w:val="ListParagraph"/>
         <w:numPr>
           <w:ilvl w:val="0"/>
-          <w:numId w:val="7"/>
+          <w:numId w:val="8"/>
         </w:numPr>
         <w:spacing w:after="0" w:line="240" w:lineRule="auto"/>
       </w:pPr>
@@ -791,7 +888,7 @@
         <w:pStyle w:val="ListParagraph"/>
         <w:numPr>
           <w:ilvl w:val="1"/>
-          <w:numId w:val="7"/>
+          <w:numId w:val="8"/>
         </w:numPr>
         <w:spacing w:after="0" w:line="240" w:lineRule="auto"/>
       </w:pPr>
@@ -804,7 +901,7 @@
         <w:pStyle w:val="ListParagraph"/>
         <w:numPr>
           <w:ilvl w:val="2"/>
-          <w:numId w:val="7"/>
+          <w:numId w:val="8"/>
         </w:numPr>
         <w:spacing w:after="0" w:line="240" w:lineRule="auto"/>
       </w:pPr>
@@ -817,7 +914,7 @@
         <w:pStyle w:val="ListParagraph"/>
         <w:numPr>
           <w:ilvl w:val="1"/>
-          <w:numId w:val="7"/>
+          <w:numId w:val="8"/>
         </w:numPr>
         <w:spacing w:after="0" w:line="240" w:lineRule="auto"/>
       </w:pPr>
@@ -830,7 +927,7 @@
         <w:pStyle w:val="ListParagraph"/>
         <w:numPr>
           <w:ilvl w:val="0"/>
-          <w:numId w:val="7"/>
+          <w:numId w:val="8"/>
         </w:numPr>
         <w:spacing w:after="0" w:line="240" w:lineRule="auto"/>
       </w:pPr>
@@ -843,7 +940,7 @@
         <w:pStyle w:val="ListParagraph"/>
         <w:numPr>
           <w:ilvl w:val="0"/>
-          <w:numId w:val="7"/>
+          <w:numId w:val="8"/>
         </w:numPr>
         <w:spacing w:after="0" w:line="240" w:lineRule="auto"/>
       </w:pPr>
@@ -856,12 +953,356 @@
         <w:pStyle w:val="ListParagraph"/>
         <w:numPr>
           <w:ilvl w:val="1"/>
-          <w:numId w:val="7"/>
+          <w:numId w:val="8"/>
         </w:numPr>
         <w:spacing w:after="0" w:line="240" w:lineRule="auto"/>
       </w:pPr>
       <w:r>
         <w:t>Sub item 1</w:t>
+      </w:r>
+    </w:p>
+    <w:p/>
+    <w:p>
+      <w:pPr>
+        <w:pStyle w:val="ListParagraph"/>
+        <w:numPr>
+          <w:ilvl w:val="0"/>
+          <w:numId w:val="9"/>
+        </w:numPr>
+        <w:spacing w:after="0" w:line="240" w:lineRule="auto"/>
+      </w:pPr>
+      <w:r>
+        <w:t>First item</w:t>
+      </w:r>
+    </w:p>
+    <w:p>
+      <w:pPr>
+        <w:pStyle w:val="ListParagraph"/>
+        <w:numPr>
+          <w:ilvl w:val="1"/>
+          <w:numId w:val="9"/>
+        </w:numPr>
+        <w:spacing w:after="0" w:line="240" w:lineRule="auto"/>
+      </w:pPr>
+      <w:r>
+        <w:t>Sub item 1</w:t>
+      </w:r>
+    </w:p>
+    <w:p>
+      <w:pPr>
+        <w:pStyle w:val="ListParagraph"/>
+        <w:numPr>
+          <w:ilvl w:val="2"/>
+          <w:numId w:val="9"/>
+        </w:numPr>
+        <w:spacing w:after="0" w:line="240" w:lineRule="auto"/>
+      </w:pPr>
+      <w:r>
+        <w:t>Sub of sub item 1</w:t>
+      </w:r>
+    </w:p>
+    <w:p>
+      <w:pPr>
+        <w:pStyle w:val="ListParagraph"/>
+        <w:numPr>
+          <w:ilvl w:val="1"/>
+          <w:numId w:val="9"/>
+        </w:numPr>
+        <w:spacing w:after="0" w:line="240" w:lineRule="auto"/>
+      </w:pPr>
+      <w:r>
+        <w:t>Sub item 2</w:t>
+      </w:r>
+    </w:p>
+    <w:p>
+      <w:pPr>
+        <w:pStyle w:val="ListParagraph"/>
+        <w:numPr>
+          <w:ilvl w:val="0"/>
+          <w:numId w:val="9"/>
+        </w:numPr>
+        <w:spacing w:after="0" w:line="240" w:lineRule="auto"/>
+      </w:pPr>
+      <w:r>
+        <w:t>Second item</w:t>
+      </w:r>
+    </w:p>
+    <w:p>
+      <w:pPr>
+        <w:pStyle w:val="ListParagraph"/>
+        <w:numPr>
+          <w:ilvl w:val="0"/>
+          <w:numId w:val="9"/>
+        </w:numPr>
+        <w:spacing w:after="0" w:line="240" w:lineRule="auto"/>
+      </w:pPr>
+      <w:r>
+        <w:t>Third Item</w:t>
+      </w:r>
+    </w:p>
+    <w:p>
+      <w:pPr>
+        <w:pStyle w:val="ListParagraph"/>
+        <w:numPr>
+          <w:ilvl w:val="1"/>
+          <w:numId w:val="9"/>
+        </w:numPr>
+        <w:spacing w:after="0" w:line="240" w:lineRule="auto"/>
+      </w:pPr>
+      <w:r>
+        <w:t>Sub item 1</w:t>
+      </w:r>
+    </w:p>
+    <w:p/>
+    <w:p>
+      <w:pPr>
+        <w:pStyle w:val="ListParagraph"/>
+        <w:numPr>
+          <w:ilvl w:val="0"/>
+          <w:numId w:val="10"/>
+        </w:numPr>
+        <w:spacing w:after="0" w:line="240" w:lineRule="auto"/>
+      </w:pPr>
+      <w:r>
+        <w:t>First item</w:t>
+      </w:r>
+    </w:p>
+    <w:p>
+      <w:pPr>
+        <w:pStyle w:val="ListParagraph"/>
+        <w:numPr>
+          <w:ilvl w:val="1"/>
+          <w:numId w:val="10"/>
+        </w:numPr>
+        <w:spacing w:after="0" w:line="240" w:lineRule="auto"/>
+      </w:pPr>
+      <w:r>
+        <w:t>Sub item 1</w:t>
+      </w:r>
+    </w:p>
+    <w:p>
+      <w:pPr>
+        <w:pStyle w:val="ListParagraph"/>
+        <w:numPr>
+          <w:ilvl w:val="2"/>
+          <w:numId w:val="10"/>
+        </w:numPr>
+        <w:spacing w:after="0" w:line="240" w:lineRule="auto"/>
+      </w:pPr>
+      <w:r>
+        <w:t>Sub of sub item 1</w:t>
+      </w:r>
+    </w:p>
+    <w:p>
+      <w:pPr>
+        <w:pStyle w:val="ListParagraph"/>
+        <w:numPr>
+          <w:ilvl w:val="1"/>
+          <w:numId w:val="10"/>
+        </w:numPr>
+        <w:spacing w:after="0" w:line="240" w:lineRule="auto"/>
+      </w:pPr>
+      <w:r>
+        <w:t>Sub item 2</w:t>
+      </w:r>
+    </w:p>
+    <w:p>
+      <w:pPr>
+        <w:pStyle w:val="ListParagraph"/>
+        <w:numPr>
+          <w:ilvl w:val="0"/>
+          <w:numId w:val="10"/>
+        </w:numPr>
+        <w:spacing w:after="0" w:line="240" w:lineRule="auto"/>
+      </w:pPr>
+      <w:r>
+        <w:t>Second item</w:t>
+      </w:r>
+    </w:p>
+    <w:p>
+      <w:pPr>
+        <w:pStyle w:val="ListParagraph"/>
+        <w:numPr>
+          <w:ilvl w:val="0"/>
+          <w:numId w:val="10"/>
+        </w:numPr>
+        <w:spacing w:after="0" w:line="240" w:lineRule="auto"/>
+      </w:pPr>
+      <w:r>
+        <w:t>Third Item</w:t>
+      </w:r>
+    </w:p>
+    <w:p>
+      <w:pPr>
+        <w:pStyle w:val="ListParagraph"/>
+        <w:numPr>
+          <w:ilvl w:val="1"/>
+          <w:numId w:val="10"/>
+        </w:numPr>
+        <w:spacing w:after="0" w:line="240" w:lineRule="auto"/>
+      </w:pPr>
+      <w:r>
+        <w:t>Sub item 1</w:t>
+      </w:r>
+    </w:p>
+    <w:p/>
+    <w:p>
+      <w:pPr>
+        <w:pStyle w:val="ListParagraph"/>
+        <w:numPr>
+          <w:ilvl w:val="0"/>
+          <w:numId w:val="11"/>
+        </w:numPr>
+        <w:spacing w:after="0" w:line="240" w:lineRule="auto"/>
+      </w:pPr>
+      <w:r>
+        <w:t>First item</w:t>
+      </w:r>
+    </w:p>
+    <w:p>
+      <w:pPr>
+        <w:pStyle w:val="ListParagraph"/>
+        <w:numPr>
+          <w:ilvl w:val="0"/>
+          <w:numId w:val="11"/>
+        </w:numPr>
+        <w:spacing w:after="0" w:line="240" w:lineRule="auto"/>
+      </w:pPr>
+      <w:r>
+        <w:t>Second item</w:t>
+      </w:r>
+    </w:p>
+    <w:p>
+      <w:pPr>
+        <w:pStyle w:val="ListParagraph"/>
+        <w:numPr>
+          <w:ilvl w:val="0"/>
+          <w:numId w:val="11"/>
+        </w:numPr>
+        <w:spacing w:after="0" w:line="240" w:lineRule="auto"/>
+      </w:pPr>
+      <w:r>
+        <w:t>Third item</w:t>
+      </w:r>
+    </w:p>
+    <w:p/>
+    <w:p>
+      <w:pPr>
+        <w:pStyle w:val="ListParagraph"/>
+        <w:numPr>
+          <w:ilvl w:val="0"/>
+          <w:numId w:val="12"/>
+        </w:numPr>
+        <w:spacing w:after="0" w:line="240" w:lineRule="auto"/>
+      </w:pPr>
+      <w:r>
+        <w:t>First item</w:t>
+      </w:r>
+    </w:p>
+    <w:p>
+      <w:pPr>
+        <w:pStyle w:val="ListParagraph"/>
+        <w:numPr>
+          <w:ilvl w:val="0"/>
+          <w:numId w:val="12"/>
+        </w:numPr>
+        <w:spacing w:after="0" w:line="240" w:lineRule="auto"/>
+      </w:pPr>
+      <w:r>
+        <w:t>Second item</w:t>
+      </w:r>
+    </w:p>
+    <w:p>
+      <w:pPr>
+        <w:pStyle w:val="ListParagraph"/>
+        <w:numPr>
+          <w:ilvl w:val="0"/>
+          <w:numId w:val="12"/>
+        </w:numPr>
+        <w:spacing w:after="0" w:line="240" w:lineRule="auto"/>
+      </w:pPr>
+      <w:r>
+        <w:t>Third item</w:t>
+      </w:r>
+    </w:p>
+    <w:p/>
+    <w:p>
+      <w:pPr>
+        <w:pStyle w:val="ListParagraph"/>
+        <w:numPr>
+          <w:ilvl w:val="0"/>
+          <w:numId w:val="13"/>
+        </w:numPr>
+        <w:spacing w:after="0" w:line="240" w:lineRule="auto"/>
+      </w:pPr>
+      <w:r>
+        <w:t>First item</w:t>
+      </w:r>
+    </w:p>
+    <w:p>
+      <w:pPr>
+        <w:pStyle w:val="ListParagraph"/>
+        <w:numPr>
+          <w:ilvl w:val="0"/>
+          <w:numId w:val="13"/>
+        </w:numPr>
+        <w:spacing w:after="0" w:line="240" w:lineRule="auto"/>
+      </w:pPr>
+      <w:r>
+        <w:t>Second item</w:t>
+      </w:r>
+    </w:p>
+    <w:p>
+      <w:pPr>
+        <w:pStyle w:val="ListParagraph"/>
+        <w:numPr>
+          <w:ilvl w:val="0"/>
+          <w:numId w:val="13"/>
+        </w:numPr>
+        <w:spacing w:after="0" w:line="240" w:lineRule="auto"/>
+      </w:pPr>
+      <w:r>
+        <w:t>Third item</w:t>
+      </w:r>
+    </w:p>
+    <w:p/>
+    <w:p>
+      <w:pPr>
+        <w:pStyle w:val="ListParagraph"/>
+        <w:numPr>
+          <w:ilvl w:val="0"/>
+          <w:numId w:val="14"/>
+        </w:numPr>
+        <w:spacing w:after="0" w:line="240" w:lineRule="auto"/>
+      </w:pPr>
+      <w:r>
+        <w:t>First item</w:t>
+      </w:r>
+    </w:p>
+    <w:p>
+      <w:pPr>
+        <w:pStyle w:val="ListParagraph"/>
+        <w:numPr>
+          <w:ilvl w:val="0"/>
+          <w:numId w:val="14"/>
+        </w:numPr>
+        <w:spacing w:after="0" w:line="240" w:lineRule="auto"/>
+      </w:pPr>
+      <w:r>
+        <w:t>Second item</w:t>
+      </w:r>
+    </w:p>
+    <w:p>
+      <w:pPr>
+        <w:pStyle w:val="ListParagraph"/>
+        <w:numPr>
+          <w:ilvl w:val="0"/>
+          <w:numId w:val="14"/>
+        </w:numPr>
+        <w:spacing w:after="0" w:line="240" w:lineRule="auto"/>
+      </w:pPr>
+      <w:r>
+        <w:t>Third item</w:t>
       </w:r>
     </w:p>
     <w:p>
@@ -881,7 +1322,373 @@
 
 <file path=word/numbering.xml><?xml version="1.0" encoding="utf-8"?>
 <w:numbering xmlns:wpc="http://schemas.microsoft.com/office/word/2010/wordprocessingCanvas" xmlns:mo="http://schemas.microsoft.com/office/mac/office/2008/main" xmlns:mc="http://schemas.openxmlformats.org/markup-compatibility/2006" xmlns:mv="urn:schemas-microsoft-com:mac:vml" xmlns:o="urn:schemas-microsoft-com:office:office" xmlns:r="http://schemas.openxmlformats.org/officeDocument/2006/relationships" xmlns:m="http://schemas.openxmlformats.org/officeDocument/2006/math" xmlns:v="urn:schemas-microsoft-com:vml" xmlns:wp14="http://schemas.microsoft.com/office/word/2010/wordprocessingDrawing" xmlns:wp="http://schemas.openxmlformats.org/drawingml/2006/wordprocessingDrawing" xmlns:w10="urn:schemas-microsoft-com:office:word" xmlns:w="http://schemas.openxmlformats.org/wordprocessingml/2006/main" xmlns:w14="http://schemas.microsoft.com/office/word/2010/wordml" xmlns:wpg="http://schemas.microsoft.com/office/word/2010/wordprocessingGroup" xmlns:wpi="http://schemas.microsoft.com/office/word/2010/wordprocessingInk" xmlns:wne="http://schemas.microsoft.com/office/word/2006/wordml" xmlns:wps="http://schemas.microsoft.com/office/word/2010/wordprocessingShape" mc:Ignorable="w14 wp14">
+  <w:numPicBullet w:numPicBulletId="0">
+    <w:pict>
+      <v:shapetype id="_x0000_t75" coordsize="21600,21600" o:spt="75" o:preferrelative="t" path="m@4@5l@4@11@9@11@9@5xe" filled="f" stroked="f">
+        <v:stroke joinstyle="miter"/>
+        <v:formulas>
+          <v:f eqn="if lineDrawn pixelLineWidth 0"/>
+          <v:f eqn="sum @0 1 0"/>
+          <v:f eqn="sum 0 0 @1"/>
+          <v:f eqn="prod @2 1 2"/>
+          <v:f eqn="prod @3 21600 pixelWidth"/>
+          <v:f eqn="prod @3 21600 pixelHeight"/>
+          <v:f eqn="sum @0 0 1"/>
+          <v:f eqn="prod @6 1 2"/>
+          <v:f eqn="prod @7 21600 pixelWidth"/>
+          <v:f eqn="sum @8 21600 0"/>
+          <v:f eqn="prod @7 21600 pixelHeight"/>
+          <v:f eqn="sum @10 21600 0"/>
+        </v:formulas>
+        <v:path o:extrusionok="f" gradientshapeok="t" o:connecttype="rect"/>
+        <o:lock v:ext="edit" aspectratio="t"/>
+      </v:shapetype>
+      <v:shape id="_x0000_i1027" type="#_x0000_t75" style="width:15pt;height:15pt" o:bullet="t">
+        <v:imagedata r:id="rId1" o:title="Word Work File L_1"/>
+      </v:shape>
+    </w:pict>
+  </w:numPicBullet>
   <w:abstractNum w:abstractNumId="0">
+    <w:nsid w:val="083B7DCC"/>
+    <w:multiLevelType w:val="hybridMultilevel"/>
+    <w:tmpl w:val="8F9CBA38"/>
+    <w:lvl w:ilvl="0" w:tplc="04090009">
+      <w:start w:val="1"/>
+      <w:numFmt w:val="bullet"/>
+      <w:lvlText w:val=""/>
+      <w:lvlJc w:val="left"/>
+      <w:pPr>
+        <w:ind w:left="720" w:hanging="360"/>
+      </w:pPr>
+      <w:rPr>
+        <w:rFonts w:ascii="Wingdings" w:hAnsi="Wingdings" w:hint="default"/>
+      </w:rPr>
+    </w:lvl>
+    <w:lvl w:ilvl="1" w:tplc="04090003" w:tentative="1">
+      <w:start w:val="1"/>
+      <w:numFmt w:val="bullet"/>
+      <w:lvlText w:val="o"/>
+      <w:lvlJc w:val="left"/>
+      <w:pPr>
+        <w:ind w:left="1440" w:hanging="360"/>
+      </w:pPr>
+      <w:rPr>
+        <w:rFonts w:ascii="Courier New" w:hAnsi="Courier New" w:hint="default"/>
+      </w:rPr>
+    </w:lvl>
+    <w:lvl w:ilvl="2" w:tplc="04090005" w:tentative="1">
+      <w:start w:val="1"/>
+      <w:numFmt w:val="bullet"/>
+      <w:lvlText w:val=""/>
+      <w:lvlJc w:val="left"/>
+      <w:pPr>
+        <w:ind w:left="2160" w:hanging="360"/>
+      </w:pPr>
+      <w:rPr>
+        <w:rFonts w:ascii="Wingdings" w:hAnsi="Wingdings" w:hint="default"/>
+      </w:rPr>
+    </w:lvl>
+    <w:lvl w:ilvl="3" w:tplc="04090001" w:tentative="1">
+      <w:start w:val="1"/>
+      <w:numFmt w:val="bullet"/>
+      <w:lvlText w:val=""/>
+      <w:lvlJc w:val="left"/>
+      <w:pPr>
+        <w:ind w:left="2880" w:hanging="360"/>
+      </w:pPr>
+      <w:rPr>
+        <w:rFonts w:ascii="Symbol" w:hAnsi="Symbol" w:hint="default"/>
+      </w:rPr>
+    </w:lvl>
+    <w:lvl w:ilvl="4" w:tplc="04090003" w:tentative="1">
+      <w:start w:val="1"/>
+      <w:numFmt w:val="bullet"/>
+      <w:lvlText w:val="o"/>
+      <w:lvlJc w:val="left"/>
+      <w:pPr>
+        <w:ind w:left="3600" w:hanging="360"/>
+      </w:pPr>
+      <w:rPr>
+        <w:rFonts w:ascii="Courier New" w:hAnsi="Courier New" w:hint="default"/>
+      </w:rPr>
+    </w:lvl>
+    <w:lvl w:ilvl="5" w:tplc="04090005" w:tentative="1">
+      <w:start w:val="1"/>
+      <w:numFmt w:val="bullet"/>
+      <w:lvlText w:val=""/>
+      <w:lvlJc w:val="left"/>
+      <w:pPr>
+        <w:ind w:left="4320" w:hanging="360"/>
+      </w:pPr>
+      <w:rPr>
+        <w:rFonts w:ascii="Wingdings" w:hAnsi="Wingdings" w:hint="default"/>
+      </w:rPr>
+    </w:lvl>
+    <w:lvl w:ilvl="6" w:tplc="04090001" w:tentative="1">
+      <w:start w:val="1"/>
+      <w:numFmt w:val="bullet"/>
+      <w:lvlText w:val=""/>
+      <w:lvlJc w:val="left"/>
+      <w:pPr>
+        <w:ind w:left="5040" w:hanging="360"/>
+      </w:pPr>
+      <w:rPr>
+        <w:rFonts w:ascii="Symbol" w:hAnsi="Symbol" w:hint="default"/>
+      </w:rPr>
+    </w:lvl>
+    <w:lvl w:ilvl="7" w:tplc="04090003" w:tentative="1">
+      <w:start w:val="1"/>
+      <w:numFmt w:val="bullet"/>
+      <w:lvlText w:val="o"/>
+      <w:lvlJc w:val="left"/>
+      <w:pPr>
+        <w:ind w:left="5760" w:hanging="360"/>
+      </w:pPr>
+      <w:rPr>
+        <w:rFonts w:ascii="Courier New" w:hAnsi="Courier New" w:hint="default"/>
+      </w:rPr>
+    </w:lvl>
+    <w:lvl w:ilvl="8" w:tplc="04090005" w:tentative="1">
+      <w:start w:val="1"/>
+      <w:numFmt w:val="bullet"/>
+      <w:lvlText w:val=""/>
+      <w:lvlJc w:val="left"/>
+      <w:pPr>
+        <w:ind w:left="6480" w:hanging="360"/>
+      </w:pPr>
+      <w:rPr>
+        <w:rFonts w:ascii="Wingdings" w:hAnsi="Wingdings" w:hint="default"/>
+      </w:rPr>
+    </w:lvl>
+  </w:abstractNum>
+  <w:abstractNum w:abstractNumId="1">
+    <w:nsid w:val="13513F5F"/>
+    <w:multiLevelType w:val="hybridMultilevel"/>
+    <w:tmpl w:val="D44A9BB6"/>
+    <w:lvl w:ilvl="0" w:tplc="04090007">
+      <w:start w:val="1"/>
+      <w:numFmt w:val="bullet"/>
+      <w:lvlText w:val=""/>
+      <w:lvlPicBulletId w:val="0"/>
+      <w:lvlJc w:val="left"/>
+      <w:pPr>
+        <w:ind w:left="720" w:hanging="360"/>
+      </w:pPr>
+      <w:rPr>
+        <w:rFonts w:ascii="Symbol" w:hAnsi="Symbol" w:hint="default"/>
+      </w:rPr>
+    </w:lvl>
+    <w:lvl w:ilvl="1" w:tplc="04090003" w:tentative="1">
+      <w:start w:val="1"/>
+      <w:numFmt w:val="bullet"/>
+      <w:lvlText w:val="o"/>
+      <w:lvlJc w:val="left"/>
+      <w:pPr>
+        <w:ind w:left="1440" w:hanging="360"/>
+      </w:pPr>
+      <w:rPr>
+        <w:rFonts w:ascii="Courier New" w:hAnsi="Courier New" w:hint="default"/>
+      </w:rPr>
+    </w:lvl>
+    <w:lvl w:ilvl="2" w:tplc="04090005" w:tentative="1">
+      <w:start w:val="1"/>
+      <w:numFmt w:val="bullet"/>
+      <w:lvlText w:val=""/>
+      <w:lvlJc w:val="left"/>
+      <w:pPr>
+        <w:ind w:left="2160" w:hanging="360"/>
+      </w:pPr>
+      <w:rPr>
+        <w:rFonts w:ascii="Wingdings" w:hAnsi="Wingdings" w:hint="default"/>
+      </w:rPr>
+    </w:lvl>
+    <w:lvl w:ilvl="3" w:tplc="04090001" w:tentative="1">
+      <w:start w:val="1"/>
+      <w:numFmt w:val="bullet"/>
+      <w:lvlText w:val=""/>
+      <w:lvlJc w:val="left"/>
+      <w:pPr>
+        <w:ind w:left="2880" w:hanging="360"/>
+      </w:pPr>
+      <w:rPr>
+        <w:rFonts w:ascii="Symbol" w:hAnsi="Symbol" w:hint="default"/>
+      </w:rPr>
+    </w:lvl>
+    <w:lvl w:ilvl="4" w:tplc="04090003" w:tentative="1">
+      <w:start w:val="1"/>
+      <w:numFmt w:val="bullet"/>
+      <w:lvlText w:val="o"/>
+      <w:lvlJc w:val="left"/>
+      <w:pPr>
+        <w:ind w:left="3600" w:hanging="360"/>
+      </w:pPr>
+      <w:rPr>
+        <w:rFonts w:ascii="Courier New" w:hAnsi="Courier New" w:hint="default"/>
+      </w:rPr>
+    </w:lvl>
+    <w:lvl w:ilvl="5" w:tplc="04090005" w:tentative="1">
+      <w:start w:val="1"/>
+      <w:numFmt w:val="bullet"/>
+      <w:lvlText w:val=""/>
+      <w:lvlJc w:val="left"/>
+      <w:pPr>
+        <w:ind w:left="4320" w:hanging="360"/>
+      </w:pPr>
+      <w:rPr>
+        <w:rFonts w:ascii="Wingdings" w:hAnsi="Wingdings" w:hint="default"/>
+      </w:rPr>
+    </w:lvl>
+    <w:lvl w:ilvl="6" w:tplc="04090001" w:tentative="1">
+      <w:start w:val="1"/>
+      <w:numFmt w:val="bullet"/>
+      <w:lvlText w:val=""/>
+      <w:lvlJc w:val="left"/>
+      <w:pPr>
+        <w:ind w:left="5040" w:hanging="360"/>
+      </w:pPr>
+      <w:rPr>
+        <w:rFonts w:ascii="Symbol" w:hAnsi="Symbol" w:hint="default"/>
+      </w:rPr>
+    </w:lvl>
+    <w:lvl w:ilvl="7" w:tplc="04090003" w:tentative="1">
+      <w:start w:val="1"/>
+      <w:numFmt w:val="bullet"/>
+      <w:lvlText w:val="o"/>
+      <w:lvlJc w:val="left"/>
+      <w:pPr>
+        <w:ind w:left="5760" w:hanging="360"/>
+      </w:pPr>
+      <w:rPr>
+        <w:rFonts w:ascii="Courier New" w:hAnsi="Courier New" w:hint="default"/>
+      </w:rPr>
+    </w:lvl>
+    <w:lvl w:ilvl="8" w:tplc="04090005" w:tentative="1">
+      <w:start w:val="1"/>
+      <w:numFmt w:val="bullet"/>
+      <w:lvlText w:val=""/>
+      <w:lvlJc w:val="left"/>
+      <w:pPr>
+        <w:ind w:left="6480" w:hanging="360"/>
+      </w:pPr>
+      <w:rPr>
+        <w:rFonts w:ascii="Wingdings" w:hAnsi="Wingdings" w:hint="default"/>
+      </w:rPr>
+    </w:lvl>
+  </w:abstractNum>
+  <w:abstractNum w:abstractNumId="2">
+    <w:nsid w:val="36ED5350"/>
+    <w:multiLevelType w:val="hybridMultilevel"/>
+    <w:tmpl w:val="BA1E9ADA"/>
+    <w:lvl w:ilvl="0" w:tplc="0409000D">
+      <w:start w:val="1"/>
+      <w:numFmt w:val="bullet"/>
+      <w:lvlText w:val=""/>
+      <w:lvlJc w:val="left"/>
+      <w:pPr>
+        <w:ind w:left="720" w:hanging="360"/>
+      </w:pPr>
+      <w:rPr>
+        <w:rFonts w:ascii="Wingdings" w:hAnsi="Wingdings" w:hint="default"/>
+      </w:rPr>
+    </w:lvl>
+    <w:lvl w:ilvl="1" w:tplc="04090003" w:tentative="1">
+      <w:start w:val="1"/>
+      <w:numFmt w:val="bullet"/>
+      <w:lvlText w:val="o"/>
+      <w:lvlJc w:val="left"/>
+      <w:pPr>
+        <w:ind w:left="1440" w:hanging="360"/>
+      </w:pPr>
+      <w:rPr>
+        <w:rFonts w:ascii="Courier New" w:hAnsi="Courier New" w:hint="default"/>
+      </w:rPr>
+    </w:lvl>
+    <w:lvl w:ilvl="2" w:tplc="04090005" w:tentative="1">
+      <w:start w:val="1"/>
+      <w:numFmt w:val="bullet"/>
+      <w:lvlText w:val=""/>
+      <w:lvlJc w:val="left"/>
+      <w:pPr>
+        <w:ind w:left="2160" w:hanging="360"/>
+      </w:pPr>
+      <w:rPr>
+        <w:rFonts w:ascii="Wingdings" w:hAnsi="Wingdings" w:hint="default"/>
+      </w:rPr>
+    </w:lvl>
+    <w:lvl w:ilvl="3" w:tplc="04090001" w:tentative="1">
+      <w:start w:val="1"/>
+      <w:numFmt w:val="bullet"/>
+      <w:lvlText w:val=""/>
+      <w:lvlJc w:val="left"/>
+      <w:pPr>
+        <w:ind w:left="2880" w:hanging="360"/>
+      </w:pPr>
+      <w:rPr>
+        <w:rFonts w:ascii="Symbol" w:hAnsi="Symbol" w:hint="default"/>
+      </w:rPr>
+    </w:lvl>
+    <w:lvl w:ilvl="4" w:tplc="04090003" w:tentative="1">
+      <w:start w:val="1"/>
+      <w:numFmt w:val="bullet"/>
+      <w:lvlText w:val="o"/>
+      <w:lvlJc w:val="left"/>
+      <w:pPr>
+        <w:ind w:left="3600" w:hanging="360"/>
+      </w:pPr>
+      <w:rPr>
+        <w:rFonts w:ascii="Courier New" w:hAnsi="Courier New" w:hint="default"/>
+      </w:rPr>
+    </w:lvl>
+    <w:lvl w:ilvl="5" w:tplc="04090005" w:tentative="1">
+      <w:start w:val="1"/>
+      <w:numFmt w:val="bullet"/>
+      <w:lvlText w:val=""/>
+      <w:lvlJc w:val="left"/>
+      <w:pPr>
+        <w:ind w:left="4320" w:hanging="360"/>
+      </w:pPr>
+      <w:rPr>
+        <w:rFonts w:ascii="Wingdings" w:hAnsi="Wingdings" w:hint="default"/>
+      </w:rPr>
+    </w:lvl>
+    <w:lvl w:ilvl="6" w:tplc="04090001" w:tentative="1">
+      <w:start w:val="1"/>
+      <w:numFmt w:val="bullet"/>
+      <w:lvlText w:val=""/>
+      <w:lvlJc w:val="left"/>
+      <w:pPr>
+        <w:ind w:left="5040" w:hanging="360"/>
+      </w:pPr>
+      <w:rPr>
+        <w:rFonts w:ascii="Symbol" w:hAnsi="Symbol" w:hint="default"/>
+      </w:rPr>
+    </w:lvl>
+    <w:lvl w:ilvl="7" w:tplc="04090003" w:tentative="1">
+      <w:start w:val="1"/>
+      <w:numFmt w:val="bullet"/>
+      <w:lvlText w:val="o"/>
+      <w:lvlJc w:val="left"/>
+      <w:pPr>
+        <w:ind w:left="5760" w:hanging="360"/>
+      </w:pPr>
+      <w:rPr>
+        <w:rFonts w:ascii="Courier New" w:hAnsi="Courier New" w:hint="default"/>
+      </w:rPr>
+    </w:lvl>
+    <w:lvl w:ilvl="8" w:tplc="04090005" w:tentative="1">
+      <w:start w:val="1"/>
+      <w:numFmt w:val="bullet"/>
+      <w:lvlText w:val=""/>
+      <w:lvlJc w:val="left"/>
+      <w:pPr>
+        <w:ind w:left="6480" w:hanging="360"/>
+      </w:pPr>
+      <w:rPr>
+        <w:rFonts w:ascii="Wingdings" w:hAnsi="Wingdings" w:hint="default"/>
+      </w:rPr>
+    </w:lvl>
+  </w:abstractNum>
+  <w:abstractNum w:abstractNumId="3">
     <w:nsid w:val="3AAB6E90"/>
     <w:multiLevelType w:val="hybridMultilevel"/>
     <w:tmpl w:val="8FC60EB2"/>
@@ -994,7 +1801,120 @@
       </w:rPr>
     </w:lvl>
   </w:abstractNum>
-  <w:abstractNum w:abstractNumId="1">
+  <w:abstractNum w:abstractNumId="4">
+    <w:nsid w:val="47EA32F9"/>
+    <w:multiLevelType w:val="hybridMultilevel"/>
+    <w:tmpl w:val="4C76B450"/>
+    <w:lvl w:ilvl="0" w:tplc="0409000B">
+      <w:start w:val="1"/>
+      <w:numFmt w:val="bullet"/>
+      <w:lvlText w:val=""/>
+      <w:lvlJc w:val="left"/>
+      <w:pPr>
+        <w:ind w:left="720" w:hanging="360"/>
+      </w:pPr>
+      <w:rPr>
+        <w:rFonts w:ascii="Wingdings" w:hAnsi="Wingdings" w:hint="default"/>
+      </w:rPr>
+    </w:lvl>
+    <w:lvl w:ilvl="1" w:tplc="04090003" w:tentative="1">
+      <w:start w:val="1"/>
+      <w:numFmt w:val="bullet"/>
+      <w:lvlText w:val="o"/>
+      <w:lvlJc w:val="left"/>
+      <w:pPr>
+        <w:ind w:left="1440" w:hanging="360"/>
+      </w:pPr>
+      <w:rPr>
+        <w:rFonts w:ascii="Courier New" w:hAnsi="Courier New" w:hint="default"/>
+      </w:rPr>
+    </w:lvl>
+    <w:lvl w:ilvl="2" w:tplc="04090005" w:tentative="1">
+      <w:start w:val="1"/>
+      <w:numFmt w:val="bullet"/>
+      <w:lvlText w:val=""/>
+      <w:lvlJc w:val="left"/>
+      <w:pPr>
+        <w:ind w:left="2160" w:hanging="360"/>
+      </w:pPr>
+      <w:rPr>
+        <w:rFonts w:ascii="Wingdings" w:hAnsi="Wingdings" w:hint="default"/>
+      </w:rPr>
+    </w:lvl>
+    <w:lvl w:ilvl="3" w:tplc="04090001" w:tentative="1">
+      <w:start w:val="1"/>
+      <w:numFmt w:val="bullet"/>
+      <w:lvlText w:val=""/>
+      <w:lvlJc w:val="left"/>
+      <w:pPr>
+        <w:ind w:left="2880" w:hanging="360"/>
+      </w:pPr>
+      <w:rPr>
+        <w:rFonts w:ascii="Symbol" w:hAnsi="Symbol" w:hint="default"/>
+      </w:rPr>
+    </w:lvl>
+    <w:lvl w:ilvl="4" w:tplc="04090003" w:tentative="1">
+      <w:start w:val="1"/>
+      <w:numFmt w:val="bullet"/>
+      <w:lvlText w:val="o"/>
+      <w:lvlJc w:val="left"/>
+      <w:pPr>
+        <w:ind w:left="3600" w:hanging="360"/>
+      </w:pPr>
+      <w:rPr>
+        <w:rFonts w:ascii="Courier New" w:hAnsi="Courier New" w:hint="default"/>
+      </w:rPr>
+    </w:lvl>
+    <w:lvl w:ilvl="5" w:tplc="04090005" w:tentative="1">
+      <w:start w:val="1"/>
+      <w:numFmt w:val="bullet"/>
+      <w:lvlText w:val=""/>
+      <w:lvlJc w:val="left"/>
+      <w:pPr>
+        <w:ind w:left="4320" w:hanging="360"/>
+      </w:pPr>
+      <w:rPr>
+        <w:rFonts w:ascii="Wingdings" w:hAnsi="Wingdings" w:hint="default"/>
+      </w:rPr>
+    </w:lvl>
+    <w:lvl w:ilvl="6" w:tplc="04090001" w:tentative="1">
+      <w:start w:val="1"/>
+      <w:numFmt w:val="bullet"/>
+      <w:lvlText w:val=""/>
+      <w:lvlJc w:val="left"/>
+      <w:pPr>
+        <w:ind w:left="5040" w:hanging="360"/>
+      </w:pPr>
+      <w:rPr>
+        <w:rFonts w:ascii="Symbol" w:hAnsi="Symbol" w:hint="default"/>
+      </w:rPr>
+    </w:lvl>
+    <w:lvl w:ilvl="7" w:tplc="04090003" w:tentative="1">
+      <w:start w:val="1"/>
+      <w:numFmt w:val="bullet"/>
+      <w:lvlText w:val="o"/>
+      <w:lvlJc w:val="left"/>
+      <w:pPr>
+        <w:ind w:left="5760" w:hanging="360"/>
+      </w:pPr>
+      <w:rPr>
+        <w:rFonts w:ascii="Courier New" w:hAnsi="Courier New" w:hint="default"/>
+      </w:rPr>
+    </w:lvl>
+    <w:lvl w:ilvl="8" w:tplc="04090005" w:tentative="1">
+      <w:start w:val="1"/>
+      <w:numFmt w:val="bullet"/>
+      <w:lvlText w:val=""/>
+      <w:lvlJc w:val="left"/>
+      <w:pPr>
+        <w:ind w:left="6480" w:hanging="360"/>
+      </w:pPr>
+      <w:rPr>
+        <w:rFonts w:ascii="Wingdings" w:hAnsi="Wingdings" w:hint="default"/>
+      </w:rPr>
+    </w:lvl>
+  </w:abstractNum>
+  <w:abstractNum w:abstractNumId="5">
     <w:nsid w:val="4A096E7F"/>
     <w:multiLevelType w:val="hybridMultilevel"/>
     <w:tmpl w:val="9FE48112"/>
@@ -1107,7 +2027,7 @@
       </w:rPr>
     </w:lvl>
   </w:abstractNum>
-  <w:abstractNum w:abstractNumId="2">
+  <w:abstractNum w:abstractNumId="6">
     <w:nsid w:val="4FA35DD0"/>
     <w:multiLevelType w:val="hybridMultilevel"/>
     <w:tmpl w:val="76041D66"/>
@@ -1193,7 +2113,93 @@
       </w:pPr>
     </w:lvl>
   </w:abstractNum>
-  <w:abstractNum w:abstractNumId="3">
+  <w:abstractNum w:abstractNumId="7">
+    <w:nsid w:val="58742E4F"/>
+    <w:multiLevelType w:val="multilevel"/>
+    <w:tmpl w:val="0409001F"/>
+    <w:lvl w:ilvl="0">
+      <w:start w:val="1"/>
+      <w:numFmt w:val="decimal"/>
+      <w:lvlText w:val="%1."/>
+      <w:lvlJc w:val="left"/>
+      <w:pPr>
+        <w:ind w:left="360" w:hanging="360"/>
+      </w:pPr>
+    </w:lvl>
+    <w:lvl w:ilvl="1">
+      <w:start w:val="1"/>
+      <w:numFmt w:val="decimal"/>
+      <w:lvlText w:val="%1.%2."/>
+      <w:lvlJc w:val="left"/>
+      <w:pPr>
+        <w:ind w:left="792" w:hanging="432"/>
+      </w:pPr>
+    </w:lvl>
+    <w:lvl w:ilvl="2">
+      <w:start w:val="1"/>
+      <w:numFmt w:val="decimal"/>
+      <w:lvlText w:val="%1.%2.%3."/>
+      <w:lvlJc w:val="left"/>
+      <w:pPr>
+        <w:ind w:left="1224" w:hanging="504"/>
+      </w:pPr>
+    </w:lvl>
+    <w:lvl w:ilvl="3">
+      <w:start w:val="1"/>
+      <w:numFmt w:val="decimal"/>
+      <w:lvlText w:val="%1.%2.%3.%4."/>
+      <w:lvlJc w:val="left"/>
+      <w:pPr>
+        <w:ind w:left="1728" w:hanging="648"/>
+      </w:pPr>
+    </w:lvl>
+    <w:lvl w:ilvl="4">
+      <w:start w:val="1"/>
+      <w:numFmt w:val="decimal"/>
+      <w:lvlText w:val="%1.%2.%3.%4.%5."/>
+      <w:lvlJc w:val="left"/>
+      <w:pPr>
+        <w:ind w:left="2232" w:hanging="792"/>
+      </w:pPr>
+    </w:lvl>
+    <w:lvl w:ilvl="5">
+      <w:start w:val="1"/>
+      <w:numFmt w:val="decimal"/>
+      <w:lvlText w:val="%1.%2.%3.%4.%5.%6."/>
+      <w:lvlJc w:val="left"/>
+      <w:pPr>
+        <w:ind w:left="2736" w:hanging="936"/>
+      </w:pPr>
+    </w:lvl>
+    <w:lvl w:ilvl="6">
+      <w:start w:val="1"/>
+      <w:numFmt w:val="decimal"/>
+      <w:lvlText w:val="%1.%2.%3.%4.%5.%6.%7."/>
+      <w:lvlJc w:val="left"/>
+      <w:pPr>
+        <w:ind w:left="3240" w:hanging="1080"/>
+      </w:pPr>
+    </w:lvl>
+    <w:lvl w:ilvl="7">
+      <w:start w:val="1"/>
+      <w:numFmt w:val="decimal"/>
+      <w:lvlText w:val="%1.%2.%3.%4.%5.%6.%7.%8."/>
+      <w:lvlJc w:val="left"/>
+      <w:pPr>
+        <w:ind w:left="3744" w:hanging="1224"/>
+      </w:pPr>
+    </w:lvl>
+    <w:lvl w:ilvl="8">
+      <w:start w:val="1"/>
+      <w:numFmt w:val="decimal"/>
+      <w:lvlText w:val="%1.%2.%3.%4.%5.%6.%7.%8.%9."/>
+      <w:lvlJc w:val="left"/>
+      <w:pPr>
+        <w:ind w:left="4320" w:hanging="1440"/>
+      </w:pPr>
+    </w:lvl>
+  </w:abstractNum>
+  <w:abstractNum w:abstractNumId="8">
     <w:nsid w:val="596C5A35"/>
     <w:multiLevelType w:val="hybridMultilevel"/>
     <w:tmpl w:val="BFAE07A8"/>
@@ -1306,7 +2312,93 @@
       </w:rPr>
     </w:lvl>
   </w:abstractNum>
-  <w:abstractNum w:abstractNumId="4">
+  <w:abstractNum w:abstractNumId="9">
+    <w:nsid w:val="62551934"/>
+    <w:multiLevelType w:val="multilevel"/>
+    <w:tmpl w:val="04090025"/>
+    <w:lvl w:ilvl="0">
+      <w:start w:val="1"/>
+      <w:numFmt w:val="decimal"/>
+      <w:lvlText w:val="%1"/>
+      <w:lvlJc w:val="left"/>
+      <w:pPr>
+        <w:ind w:left="432" w:hanging="432"/>
+      </w:pPr>
+    </w:lvl>
+    <w:lvl w:ilvl="1">
+      <w:start w:val="1"/>
+      <w:numFmt w:val="decimal"/>
+      <w:lvlText w:val="%1.%2"/>
+      <w:lvlJc w:val="left"/>
+      <w:pPr>
+        <w:ind w:left="576" w:hanging="576"/>
+      </w:pPr>
+    </w:lvl>
+    <w:lvl w:ilvl="2">
+      <w:start w:val="1"/>
+      <w:numFmt w:val="decimal"/>
+      <w:lvlText w:val="%1.%2.%3"/>
+      <w:lvlJc w:val="left"/>
+      <w:pPr>
+        <w:ind w:left="720" w:hanging="720"/>
+      </w:pPr>
+    </w:lvl>
+    <w:lvl w:ilvl="3">
+      <w:start w:val="1"/>
+      <w:numFmt w:val="decimal"/>
+      <w:lvlText w:val="%1.%2.%3.%4"/>
+      <w:lvlJc w:val="left"/>
+      <w:pPr>
+        <w:ind w:left="864" w:hanging="864"/>
+      </w:pPr>
+    </w:lvl>
+    <w:lvl w:ilvl="4">
+      <w:start w:val="1"/>
+      <w:numFmt w:val="decimal"/>
+      <w:lvlText w:val="%1.%2.%3.%4.%5"/>
+      <w:lvlJc w:val="left"/>
+      <w:pPr>
+        <w:ind w:left="1008" w:hanging="1008"/>
+      </w:pPr>
+    </w:lvl>
+    <w:lvl w:ilvl="5">
+      <w:start w:val="1"/>
+      <w:numFmt w:val="decimal"/>
+      <w:lvlText w:val="%1.%2.%3.%4.%5.%6"/>
+      <w:lvlJc w:val="left"/>
+      <w:pPr>
+        <w:ind w:left="1152" w:hanging="1152"/>
+      </w:pPr>
+    </w:lvl>
+    <w:lvl w:ilvl="6">
+      <w:start w:val="1"/>
+      <w:numFmt w:val="decimal"/>
+      <w:lvlText w:val="%1.%2.%3.%4.%5.%6.%7"/>
+      <w:lvlJc w:val="left"/>
+      <w:pPr>
+        <w:ind w:left="1296" w:hanging="1296"/>
+      </w:pPr>
+    </w:lvl>
+    <w:lvl w:ilvl="7">
+      <w:start w:val="1"/>
+      <w:numFmt w:val="decimal"/>
+      <w:lvlText w:val="%1.%2.%3.%4.%5.%6.%7.%8"/>
+      <w:lvlJc w:val="left"/>
+      <w:pPr>
+        <w:ind w:left="1440" w:hanging="1440"/>
+      </w:pPr>
+    </w:lvl>
+    <w:lvl w:ilvl="8">
+      <w:start w:val="1"/>
+      <w:numFmt w:val="decimal"/>
+      <w:lvlText w:val="%1.%2.%3.%4.%5.%6.%7.%8.%9"/>
+      <w:lvlJc w:val="left"/>
+      <w:pPr>
+        <w:ind w:left="1584" w:hanging="1584"/>
+      </w:pPr>
+    </w:lvl>
+  </w:abstractNum>
+  <w:abstractNum w:abstractNumId="10">
     <w:nsid w:val="65B93F96"/>
     <w:multiLevelType w:val="multilevel"/>
     <w:tmpl w:val="0409001D"/>
@@ -1392,7 +2484,7 @@
       </w:pPr>
     </w:lvl>
   </w:abstractNum>
-  <w:abstractNum w:abstractNumId="5">
+  <w:abstractNum w:abstractNumId="11">
     <w:nsid w:val="66B73B3F"/>
     <w:multiLevelType w:val="multilevel"/>
     <w:tmpl w:val="04090027"/>
@@ -1478,7 +2570,7 @@
       </w:pPr>
     </w:lvl>
   </w:abstractNum>
-  <w:abstractNum w:abstractNumId="6">
+  <w:abstractNum w:abstractNumId="12">
     <w:nsid w:val="74007D92"/>
     <w:multiLevelType w:val="hybridMultilevel"/>
     <w:tmpl w:val="1A98B266"/>
@@ -1591,26 +2683,160 @@
       </w:rPr>
     </w:lvl>
   </w:abstractNum>
+  <w:abstractNum w:abstractNumId="13">
+    <w:nsid w:val="745111A5"/>
+    <w:multiLevelType w:val="multilevel"/>
+    <w:tmpl w:val="04090021"/>
+    <w:lvl w:ilvl="0">
+      <w:start w:val="1"/>
+      <w:numFmt w:val="bullet"/>
+      <w:lvlText w:val=""/>
+      <w:lvlJc w:val="left"/>
+      <w:pPr>
+        <w:ind w:left="360" w:hanging="360"/>
+      </w:pPr>
+      <w:rPr>
+        <w:rFonts w:ascii="Wingdings" w:hAnsi="Wingdings" w:hint="default"/>
+      </w:rPr>
+    </w:lvl>
+    <w:lvl w:ilvl="1">
+      <w:start w:val="1"/>
+      <w:numFmt w:val="bullet"/>
+      <w:lvlText w:val=""/>
+      <w:lvlJc w:val="left"/>
+      <w:pPr>
+        <w:ind w:left="720" w:hanging="360"/>
+      </w:pPr>
+      <w:rPr>
+        <w:rFonts w:ascii="Wingdings" w:hAnsi="Wingdings" w:hint="default"/>
+      </w:rPr>
+    </w:lvl>
+    <w:lvl w:ilvl="2">
+      <w:start w:val="1"/>
+      <w:numFmt w:val="bullet"/>
+      <w:lvlText w:val=""/>
+      <w:lvlJc w:val="left"/>
+      <w:pPr>
+        <w:ind w:left="1080" w:hanging="360"/>
+      </w:pPr>
+      <w:rPr>
+        <w:rFonts w:ascii="Wingdings" w:hAnsi="Wingdings" w:hint="default"/>
+      </w:rPr>
+    </w:lvl>
+    <w:lvl w:ilvl="3">
+      <w:start w:val="1"/>
+      <w:numFmt w:val="bullet"/>
+      <w:lvlText w:val=""/>
+      <w:lvlJc w:val="left"/>
+      <w:pPr>
+        <w:ind w:left="1440" w:hanging="360"/>
+      </w:pPr>
+      <w:rPr>
+        <w:rFonts w:ascii="Symbol" w:hAnsi="Symbol" w:hint="default"/>
+      </w:rPr>
+    </w:lvl>
+    <w:lvl w:ilvl="4">
+      <w:start w:val="1"/>
+      <w:numFmt w:val="bullet"/>
+      <w:lvlText w:val=""/>
+      <w:lvlJc w:val="left"/>
+      <w:pPr>
+        <w:ind w:left="1800" w:hanging="360"/>
+      </w:pPr>
+      <w:rPr>
+        <w:rFonts w:ascii="Symbol" w:hAnsi="Symbol" w:hint="default"/>
+      </w:rPr>
+    </w:lvl>
+    <w:lvl w:ilvl="5">
+      <w:start w:val="1"/>
+      <w:numFmt w:val="bullet"/>
+      <w:lvlText w:val=""/>
+      <w:lvlJc w:val="left"/>
+      <w:pPr>
+        <w:ind w:left="2160" w:hanging="360"/>
+      </w:pPr>
+      <w:rPr>
+        <w:rFonts w:ascii="Wingdings" w:hAnsi="Wingdings" w:hint="default"/>
+      </w:rPr>
+    </w:lvl>
+    <w:lvl w:ilvl="6">
+      <w:start w:val="1"/>
+      <w:numFmt w:val="bullet"/>
+      <w:lvlText w:val=""/>
+      <w:lvlJc w:val="left"/>
+      <w:pPr>
+        <w:ind w:left="2520" w:hanging="360"/>
+      </w:pPr>
+      <w:rPr>
+        <w:rFonts w:ascii="Wingdings" w:hAnsi="Wingdings" w:hint="default"/>
+      </w:rPr>
+    </w:lvl>
+    <w:lvl w:ilvl="7">
+      <w:start w:val="1"/>
+      <w:numFmt w:val="bullet"/>
+      <w:lvlText w:val=""/>
+      <w:lvlJc w:val="left"/>
+      <w:pPr>
+        <w:ind w:left="2880" w:hanging="360"/>
+      </w:pPr>
+      <w:rPr>
+        <w:rFonts w:ascii="Symbol" w:hAnsi="Symbol" w:hint="default"/>
+      </w:rPr>
+    </w:lvl>
+    <w:lvl w:ilvl="8">
+      <w:start w:val="1"/>
+      <w:numFmt w:val="bullet"/>
+      <w:lvlText w:val=""/>
+      <w:lvlJc w:val="left"/>
+      <w:pPr>
+        <w:ind w:left="3240" w:hanging="360"/>
+      </w:pPr>
+      <w:rPr>
+        <w:rFonts w:ascii="Symbol" w:hAnsi="Symbol" w:hint="default"/>
+      </w:rPr>
+    </w:lvl>
+  </w:abstractNum>
   <w:num w:numId="1">
+    <w:abstractNumId w:val="5"/>
+  </w:num>
+  <w:num w:numId="2">
+    <w:abstractNumId w:val="3"/>
+  </w:num>
+  <w:num w:numId="3">
+    <w:abstractNumId w:val="12"/>
+  </w:num>
+  <w:num w:numId="4">
+    <w:abstractNumId w:val="6"/>
+  </w:num>
+  <w:num w:numId="5">
+    <w:abstractNumId w:val="8"/>
+  </w:num>
+  <w:num w:numId="6">
+    <w:abstractNumId w:val="10"/>
+  </w:num>
+  <w:num w:numId="7">
+    <w:abstractNumId w:val="11"/>
+  </w:num>
+  <w:num w:numId="8">
+    <w:abstractNumId w:val="7"/>
+  </w:num>
+  <w:num w:numId="9">
+    <w:abstractNumId w:val="13"/>
+  </w:num>
+  <w:num w:numId="10">
+    <w:abstractNumId w:val="9"/>
+  </w:num>
+  <w:num w:numId="11">
     <w:abstractNumId w:val="1"/>
   </w:num>
-  <w:num w:numId="2">
+  <w:num w:numId="12">
     <w:abstractNumId w:val="0"/>
   </w:num>
-  <w:num w:numId="3">
-    <w:abstractNumId w:val="6"/>
-  </w:num>
-  <w:num w:numId="4">
-    <w:abstractNumId w:val="2"/>
-  </w:num>
-  <w:num w:numId="5">
-    <w:abstractNumId w:val="3"/>
-  </w:num>
-  <w:num w:numId="6">
+  <w:num w:numId="13">
     <w:abstractNumId w:val="4"/>
   </w:num>
-  <w:num w:numId="7">
-    <w:abstractNumId w:val="5"/>
+  <w:num w:numId="14">
+    <w:abstractNumId w:val="2"/>
   </w:num>
 </w:numbering>
 </file>

</xml_diff>

<commit_message>
Fixed directory in test and removed a tab in the word doc
</commit_message>
<xml_diff>
--- a/Tests/ViperCopyPastePlugin/WordDocs/Lists.docx
+++ b/Tests/ViperCopyPastePlugin/WordDocs/Lists.docx
@@ -15,9 +15,13 @@
           <w:numId w:val="2"/>
         </w:numPr>
       </w:pPr>
+      <w:proofErr w:type="spellStart"/>
       <w:r>
         <w:t>Asdadsads</w:t>
       </w:r>
+      <w:bookmarkStart w:id="0" w:name="_GoBack"/>
+      <w:bookmarkEnd w:id="0"/>
+      <w:proofErr w:type="spellEnd"/>
     </w:p>
     <w:p>
       <w:pPr>
@@ -27,9 +31,11 @@
           <w:numId w:val="2"/>
         </w:numPr>
       </w:pPr>
+      <w:proofErr w:type="spellStart"/>
       <w:r>
         <w:t>Dsfsdfsfd</w:t>
       </w:r>
+      <w:proofErr w:type="spellEnd"/>
     </w:p>
     <w:p>
       <w:pPr>
@@ -39,9 +45,11 @@
           <w:numId w:val="2"/>
         </w:numPr>
       </w:pPr>
+      <w:proofErr w:type="spellStart"/>
       <w:r>
         <w:t>Sdfsdfsfd</w:t>
       </w:r>
+      <w:proofErr w:type="spellEnd"/>
     </w:p>
     <w:p>
       <w:pPr>
@@ -51,9 +59,11 @@
           <w:numId w:val="2"/>
         </w:numPr>
       </w:pPr>
+      <w:proofErr w:type="spellStart"/>
       <w:r>
         <w:t>Sfd</w:t>
       </w:r>
+      <w:proofErr w:type="spellEnd"/>
     </w:p>
     <w:p>
       <w:pPr>
@@ -63,9 +73,11 @@
           <w:numId w:val="2"/>
         </w:numPr>
       </w:pPr>
+      <w:proofErr w:type="spellStart"/>
       <w:r>
         <w:t>Sfdsfd</w:t>
       </w:r>
+      <w:proofErr w:type="spellEnd"/>
     </w:p>
     <w:p>
       <w:pPr>
@@ -75,9 +87,11 @@
           <w:numId w:val="2"/>
         </w:numPr>
       </w:pPr>
+      <w:proofErr w:type="spellStart"/>
       <w:r>
         <w:t>Dsfsdf</w:t>
       </w:r>
+      <w:proofErr w:type="spellEnd"/>
     </w:p>
     <w:p>
       <w:pPr>
@@ -87,9 +101,13 @@
           <w:numId w:val="2"/>
         </w:numPr>
       </w:pPr>
+      <w:proofErr w:type="spellStart"/>
+      <w:proofErr w:type="gramStart"/>
       <w:r>
         <w:t>sdfsdf</w:t>
       </w:r>
+      <w:proofErr w:type="spellEnd"/>
+      <w:proofErr w:type="gramEnd"/>
     </w:p>
     <w:p>
       <w:pPr>
@@ -99,9 +117,11 @@
           <w:numId w:val="2"/>
         </w:numPr>
       </w:pPr>
+      <w:proofErr w:type="spellStart"/>
       <w:r>
         <w:t>Sdfsdfsfd</w:t>
       </w:r>
+      <w:proofErr w:type="spellEnd"/>
     </w:p>
     <w:p>
       <w:pPr>
@@ -111,9 +131,13 @@
           <w:numId w:val="2"/>
         </w:numPr>
       </w:pPr>
+      <w:proofErr w:type="spellStart"/>
+      <w:proofErr w:type="gramStart"/>
       <w:r>
         <w:t>sdfsdfsfd</w:t>
       </w:r>
+      <w:proofErr w:type="spellEnd"/>
+      <w:proofErr w:type="gramEnd"/>
     </w:p>
     <w:p>
       <w:pPr>
@@ -123,9 +147,11 @@
           <w:numId w:val="2"/>
         </w:numPr>
       </w:pPr>
+      <w:proofErr w:type="spellStart"/>
       <w:r>
         <w:t>Asdadsasd</w:t>
       </w:r>
+      <w:proofErr w:type="spellEnd"/>
     </w:p>
     <w:p>
       <w:pPr>
@@ -135,12 +161,11 @@
           <w:numId w:val="2"/>
         </w:numPr>
       </w:pPr>
+      <w:proofErr w:type="spellStart"/>
       <w:r>
         <w:t>Sfdsfds</w:t>
       </w:r>
-      <w:r>
-        <w:tab/>
-      </w:r>
+      <w:proofErr w:type="spellEnd"/>
     </w:p>
     <w:p>
       <w:pPr>
@@ -150,9 +175,11 @@
           <w:numId w:val="2"/>
         </w:numPr>
       </w:pPr>
+      <w:proofErr w:type="spellStart"/>
       <w:r>
         <w:t>Asdasdasd</w:t>
       </w:r>
+      <w:proofErr w:type="spellEnd"/>
     </w:p>
     <w:p>
       <w:pPr>
@@ -162,9 +189,11 @@
           <w:numId w:val="2"/>
         </w:numPr>
       </w:pPr>
+      <w:proofErr w:type="spellStart"/>
       <w:r>
         <w:t>Asdasdasd</w:t>
       </w:r>
+      <w:proofErr w:type="spellEnd"/>
     </w:p>
     <w:p>
       <w:r>
@@ -204,7 +233,15 @@
         </w:numPr>
       </w:pPr>
       <w:r>
-        <w:t>Sub sub baby!</w:t>
+        <w:t xml:space="preserve">Sub </w:t>
+      </w:r>
+      <w:proofErr w:type="spellStart"/>
+      <w:r>
+        <w:t>sub</w:t>
+      </w:r>
+      <w:proofErr w:type="spellEnd"/>
+      <w:r>
+        <w:t xml:space="preserve"> baby!</w:t>
       </w:r>
     </w:p>
     <w:p>
@@ -215,9 +252,11 @@
           <w:numId w:val="4"/>
         </w:numPr>
       </w:pPr>
+      <w:proofErr w:type="spellStart"/>
       <w:r>
         <w:t>Sdfdsfsdf</w:t>
       </w:r>
+      <w:proofErr w:type="spellEnd"/>
     </w:p>
     <w:p>
       <w:pPr>
@@ -227,9 +266,13 @@
           <w:numId w:val="4"/>
         </w:numPr>
       </w:pPr>
+      <w:proofErr w:type="spellStart"/>
+      <w:proofErr w:type="gramStart"/>
       <w:r>
         <w:t>sdfsdfsdf</w:t>
       </w:r>
+      <w:proofErr w:type="spellEnd"/>
+      <w:proofErr w:type="gramEnd"/>
     </w:p>
     <w:p>
       <w:pPr>
@@ -251,9 +294,11 @@
           <w:numId w:val="4"/>
         </w:numPr>
       </w:pPr>
+      <w:proofErr w:type="spellStart"/>
       <w:r>
         <w:t>Sdfsfdds</w:t>
       </w:r>
+      <w:proofErr w:type="spellEnd"/>
     </w:p>
     <w:p>
       <w:pPr>
@@ -263,9 +308,11 @@
           <w:numId w:val="4"/>
         </w:numPr>
       </w:pPr>
+      <w:proofErr w:type="spellStart"/>
       <w:r>
         <w:t>Sdfsfdsfd</w:t>
       </w:r>
+      <w:proofErr w:type="spellEnd"/>
     </w:p>
     <w:p>
       <w:pPr>
@@ -275,9 +322,13 @@
           <w:numId w:val="4"/>
         </w:numPr>
       </w:pPr>
+      <w:proofErr w:type="spellStart"/>
+      <w:proofErr w:type="gramStart"/>
       <w:r>
         <w:t>sfdsdfsdf</w:t>
       </w:r>
+      <w:proofErr w:type="spellEnd"/>
+      <w:proofErr w:type="gramEnd"/>
     </w:p>
     <w:p>
       <w:pPr>
@@ -316,9 +367,11 @@
           <w:numId w:val="1"/>
         </w:numPr>
       </w:pPr>
+      <w:proofErr w:type="spellStart"/>
       <w:r>
         <w:t>Sadsadasda</w:t>
       </w:r>
+      <w:proofErr w:type="spellEnd"/>
     </w:p>
     <w:p>
       <w:pPr>
@@ -328,9 +381,11 @@
           <w:numId w:val="1"/>
         </w:numPr>
       </w:pPr>
+      <w:proofErr w:type="spellStart"/>
       <w:r>
         <w:t>Sdfdsf</w:t>
       </w:r>
+      <w:proofErr w:type="spellEnd"/>
     </w:p>
     <w:p>
       <w:pPr>
@@ -340,9 +395,11 @@
           <w:numId w:val="1"/>
         </w:numPr>
       </w:pPr>
+      <w:proofErr w:type="spellStart"/>
       <w:r>
         <w:t>Sdfsdfsdf</w:t>
       </w:r>
+      <w:proofErr w:type="spellEnd"/>
     </w:p>
     <w:p>
       <w:pPr>
@@ -352,9 +409,11 @@
           <w:numId w:val="1"/>
         </w:numPr>
       </w:pPr>
+      <w:proofErr w:type="spellStart"/>
       <w:r>
         <w:t>Sdfsfdsdf</w:t>
       </w:r>
+      <w:proofErr w:type="spellEnd"/>
     </w:p>
     <w:p>
       <w:pPr>
@@ -364,9 +423,13 @@
           <w:numId w:val="1"/>
         </w:numPr>
       </w:pPr>
+      <w:proofErr w:type="spellStart"/>
+      <w:proofErr w:type="gramStart"/>
       <w:r>
         <w:t>sdfsdfsdf</w:t>
       </w:r>
+      <w:proofErr w:type="spellEnd"/>
+      <w:proofErr w:type="gramEnd"/>
     </w:p>
     <w:p>
       <w:pPr>
@@ -376,9 +439,11 @@
           <w:numId w:val="1"/>
         </w:numPr>
       </w:pPr>
+      <w:proofErr w:type="spellStart"/>
       <w:r>
         <w:t>Sdfsdfsfd</w:t>
       </w:r>
+      <w:proofErr w:type="spellEnd"/>
     </w:p>
     <w:p>
       <w:pPr>
@@ -388,9 +453,13 @@
           <w:numId w:val="1"/>
         </w:numPr>
       </w:pPr>
+      <w:proofErr w:type="spellStart"/>
+      <w:proofErr w:type="gramStart"/>
       <w:r>
         <w:t>sdfsfdsdf</w:t>
       </w:r>
+      <w:proofErr w:type="spellEnd"/>
+      <w:proofErr w:type="gramEnd"/>
     </w:p>
     <w:p>
       <w:pPr>
@@ -400,9 +469,11 @@
           <w:numId w:val="1"/>
         </w:numPr>
       </w:pPr>
+      <w:proofErr w:type="spellStart"/>
       <w:r>
         <w:t>Asdasdsad</w:t>
       </w:r>
+      <w:proofErr w:type="spellEnd"/>
     </w:p>
     <w:p>
       <w:r>
@@ -429,9 +500,11 @@
           <w:numId w:val="5"/>
         </w:numPr>
       </w:pPr>
+      <w:proofErr w:type="spellStart"/>
       <w:r>
         <w:t>Dsfsdfsdf</w:t>
       </w:r>
+      <w:proofErr w:type="spellEnd"/>
     </w:p>
     <w:p>
       <w:pPr>
@@ -441,9 +514,11 @@
           <w:numId w:val="5"/>
         </w:numPr>
       </w:pPr>
+      <w:proofErr w:type="spellStart"/>
       <w:r>
         <w:t>Sdfsfdsdf</w:t>
       </w:r>
+      <w:proofErr w:type="spellEnd"/>
     </w:p>
     <w:p>
       <w:pPr>
@@ -453,9 +528,13 @@
           <w:numId w:val="5"/>
         </w:numPr>
       </w:pPr>
+      <w:proofErr w:type="spellStart"/>
+      <w:proofErr w:type="gramStart"/>
       <w:r>
         <w:t>sdfsdf</w:t>
       </w:r>
+      <w:proofErr w:type="spellEnd"/>
+      <w:proofErr w:type="gramEnd"/>
     </w:p>
     <w:p>
       <w:pPr>
@@ -477,9 +556,11 @@
           <w:numId w:val="5"/>
         </w:numPr>
       </w:pPr>
+      <w:proofErr w:type="spellStart"/>
       <w:r>
         <w:t>Dsfsfd</w:t>
       </w:r>
+      <w:proofErr w:type="spellEnd"/>
     </w:p>
     <w:p>
       <w:pPr>
@@ -489,10 +570,14 @@
           <w:numId w:val="5"/>
         </w:numPr>
       </w:pPr>
+      <w:proofErr w:type="spellStart"/>
+      <w:proofErr w:type="gramStart"/>
       <w:r>
         <w:lastRenderedPageBreak/>
         <w:t>sdfsdfsf</w:t>
       </w:r>
+      <w:proofErr w:type="spellEnd"/>
+      <w:proofErr w:type="gramEnd"/>
     </w:p>
     <w:p>
       <w:pPr>
@@ -526,9 +611,13 @@
           <w:numId w:val="5"/>
         </w:numPr>
       </w:pPr>
+      <w:proofErr w:type="spellStart"/>
+      <w:proofErr w:type="gramStart"/>
       <w:r>
         <w:t>sdfsdfsfd</w:t>
       </w:r>
+      <w:proofErr w:type="spellEnd"/>
+      <w:proofErr w:type="gramEnd"/>
     </w:p>
     <w:p>
       <w:r>
@@ -867,8 +956,6 @@
       <w:r>
         <w:t>Different list formats:</w:t>
       </w:r>
-      <w:bookmarkStart w:id="0" w:name="_GoBack"/>
-      <w:bookmarkEnd w:id="0"/>
     </w:p>
     <w:p>
       <w:pPr>
@@ -1343,7 +1430,7 @@
         <v:path o:extrusionok="f" gradientshapeok="t" o:connecttype="rect"/>
         <o:lock v:ext="edit" aspectratio="t"/>
       </v:shapetype>
-      <v:shape id="_x0000_i1027" type="#_x0000_t75" style="width:15pt;height:15pt" o:bullet="t">
+      <v:shape id="_x0000_i1026" type="#_x0000_t75" style="width:15pt;height:15pt" o:bullet="t">
         <v:imagedata r:id="rId1" o:title="Word Work File L_1"/>
       </v:shape>
     </w:pict>

</xml_diff>

<commit_message>
Added support for canary and nightly. Fixed the lists test
</commit_message>
<xml_diff>
--- a/Tests/ViperCopyPastePlugin/WordDocs/Lists.docx
+++ b/Tests/ViperCopyPastePlugin/WordDocs/Lists.docx
@@ -15,13 +15,9 @@
           <w:numId w:val="2"/>
         </w:numPr>
       </w:pPr>
-      <w:proofErr w:type="spellStart"/>
       <w:r>
         <w:t>Asdadsads</w:t>
       </w:r>
-      <w:bookmarkStart w:id="0" w:name="_GoBack"/>
-      <w:bookmarkEnd w:id="0"/>
-      <w:proofErr w:type="spellEnd"/>
     </w:p>
     <w:p>
       <w:pPr>
@@ -31,11 +27,9 @@
           <w:numId w:val="2"/>
         </w:numPr>
       </w:pPr>
-      <w:proofErr w:type="spellStart"/>
       <w:r>
         <w:t>Dsfsdfsfd</w:t>
       </w:r>
-      <w:proofErr w:type="spellEnd"/>
     </w:p>
     <w:p>
       <w:pPr>
@@ -45,11 +39,9 @@
           <w:numId w:val="2"/>
         </w:numPr>
       </w:pPr>
-      <w:proofErr w:type="spellStart"/>
       <w:r>
         <w:t>Sdfsdfsfd</w:t>
       </w:r>
-      <w:proofErr w:type="spellEnd"/>
     </w:p>
     <w:p>
       <w:pPr>
@@ -59,11 +51,9 @@
           <w:numId w:val="2"/>
         </w:numPr>
       </w:pPr>
-      <w:proofErr w:type="spellStart"/>
       <w:r>
         <w:t>Sfd</w:t>
       </w:r>
-      <w:proofErr w:type="spellEnd"/>
     </w:p>
     <w:p>
       <w:pPr>
@@ -73,11 +63,9 @@
           <w:numId w:val="2"/>
         </w:numPr>
       </w:pPr>
-      <w:proofErr w:type="spellStart"/>
       <w:r>
         <w:t>Sfdsfd</w:t>
       </w:r>
-      <w:proofErr w:type="spellEnd"/>
     </w:p>
     <w:p>
       <w:pPr>
@@ -87,11 +75,9 @@
           <w:numId w:val="2"/>
         </w:numPr>
       </w:pPr>
-      <w:proofErr w:type="spellStart"/>
       <w:r>
         <w:t>Dsfsdf</w:t>
       </w:r>
-      <w:proofErr w:type="spellEnd"/>
     </w:p>
     <w:p>
       <w:pPr>
@@ -101,13 +87,9 @@
           <w:numId w:val="2"/>
         </w:numPr>
       </w:pPr>
-      <w:proofErr w:type="spellStart"/>
-      <w:proofErr w:type="gramStart"/>
       <w:r>
         <w:t>sdfsdf</w:t>
       </w:r>
-      <w:proofErr w:type="spellEnd"/>
-      <w:proofErr w:type="gramEnd"/>
     </w:p>
     <w:p>
       <w:pPr>
@@ -117,11 +99,9 @@
           <w:numId w:val="2"/>
         </w:numPr>
       </w:pPr>
-      <w:proofErr w:type="spellStart"/>
       <w:r>
         <w:t>Sdfsdfsfd</w:t>
       </w:r>
-      <w:proofErr w:type="spellEnd"/>
     </w:p>
     <w:p>
       <w:pPr>
@@ -131,13 +111,9 @@
           <w:numId w:val="2"/>
         </w:numPr>
       </w:pPr>
-      <w:proofErr w:type="spellStart"/>
-      <w:proofErr w:type="gramStart"/>
       <w:r>
         <w:t>sdfsdfsfd</w:t>
       </w:r>
-      <w:proofErr w:type="spellEnd"/>
-      <w:proofErr w:type="gramEnd"/>
     </w:p>
     <w:p>
       <w:pPr>
@@ -147,11 +123,9 @@
           <w:numId w:val="2"/>
         </w:numPr>
       </w:pPr>
-      <w:proofErr w:type="spellStart"/>
       <w:r>
         <w:t>Asdadsasd</w:t>
       </w:r>
-      <w:proofErr w:type="spellEnd"/>
     </w:p>
     <w:p>
       <w:pPr>
@@ -161,11 +135,9 @@
           <w:numId w:val="2"/>
         </w:numPr>
       </w:pPr>
-      <w:proofErr w:type="spellStart"/>
       <w:r>
         <w:t>Sfdsfds</w:t>
       </w:r>
-      <w:proofErr w:type="spellEnd"/>
     </w:p>
     <w:p>
       <w:pPr>
@@ -175,11 +147,9 @@
           <w:numId w:val="2"/>
         </w:numPr>
       </w:pPr>
-      <w:proofErr w:type="spellStart"/>
       <w:r>
         <w:t>Asdasdasd</w:t>
       </w:r>
-      <w:proofErr w:type="spellEnd"/>
     </w:p>
     <w:p>
       <w:pPr>
@@ -189,11 +159,9 @@
           <w:numId w:val="2"/>
         </w:numPr>
       </w:pPr>
-      <w:proofErr w:type="spellStart"/>
       <w:r>
         <w:t>Asdasdasd</w:t>
       </w:r>
-      <w:proofErr w:type="spellEnd"/>
     </w:p>
     <w:p>
       <w:r>
@@ -233,15 +201,7 @@
         </w:numPr>
       </w:pPr>
       <w:r>
-        <w:t xml:space="preserve">Sub </w:t>
-      </w:r>
-      <w:proofErr w:type="spellStart"/>
-      <w:r>
-        <w:t>sub</w:t>
-      </w:r>
-      <w:proofErr w:type="spellEnd"/>
-      <w:r>
-        <w:t xml:space="preserve"> baby!</w:t>
+        <w:t>Sub sub baby!</w:t>
       </w:r>
     </w:p>
     <w:p>
@@ -252,11 +212,9 @@
           <w:numId w:val="4"/>
         </w:numPr>
       </w:pPr>
-      <w:proofErr w:type="spellStart"/>
       <w:r>
         <w:t>Sdfdsfsdf</w:t>
       </w:r>
-      <w:proofErr w:type="spellEnd"/>
     </w:p>
     <w:p>
       <w:pPr>
@@ -266,13 +224,9 @@
           <w:numId w:val="4"/>
         </w:numPr>
       </w:pPr>
-      <w:proofErr w:type="spellStart"/>
-      <w:proofErr w:type="gramStart"/>
       <w:r>
         <w:t>sdfsdfsdf</w:t>
       </w:r>
-      <w:proofErr w:type="spellEnd"/>
-      <w:proofErr w:type="gramEnd"/>
     </w:p>
     <w:p>
       <w:pPr>
@@ -294,11 +248,9 @@
           <w:numId w:val="4"/>
         </w:numPr>
       </w:pPr>
-      <w:proofErr w:type="spellStart"/>
       <w:r>
         <w:t>Sdfsfdds</w:t>
       </w:r>
-      <w:proofErr w:type="spellEnd"/>
     </w:p>
     <w:p>
       <w:pPr>
@@ -308,11 +260,9 @@
           <w:numId w:val="4"/>
         </w:numPr>
       </w:pPr>
-      <w:proofErr w:type="spellStart"/>
       <w:r>
         <w:t>Sdfsfdsfd</w:t>
       </w:r>
-      <w:proofErr w:type="spellEnd"/>
     </w:p>
     <w:p>
       <w:pPr>
@@ -322,13 +272,9 @@
           <w:numId w:val="4"/>
         </w:numPr>
       </w:pPr>
-      <w:proofErr w:type="spellStart"/>
-      <w:proofErr w:type="gramStart"/>
       <w:r>
         <w:t>sfdsdfsdf</w:t>
       </w:r>
-      <w:proofErr w:type="spellEnd"/>
-      <w:proofErr w:type="gramEnd"/>
     </w:p>
     <w:p>
       <w:pPr>
@@ -367,11 +313,9 @@
           <w:numId w:val="1"/>
         </w:numPr>
       </w:pPr>
-      <w:proofErr w:type="spellStart"/>
       <w:r>
         <w:t>Sadsadasda</w:t>
       </w:r>
-      <w:proofErr w:type="spellEnd"/>
     </w:p>
     <w:p>
       <w:pPr>
@@ -381,11 +325,9 @@
           <w:numId w:val="1"/>
         </w:numPr>
       </w:pPr>
-      <w:proofErr w:type="spellStart"/>
       <w:r>
         <w:t>Sdfdsf</w:t>
       </w:r>
-      <w:proofErr w:type="spellEnd"/>
     </w:p>
     <w:p>
       <w:pPr>
@@ -395,11 +337,9 @@
           <w:numId w:val="1"/>
         </w:numPr>
       </w:pPr>
-      <w:proofErr w:type="spellStart"/>
       <w:r>
         <w:t>Sdfsdfsdf</w:t>
       </w:r>
-      <w:proofErr w:type="spellEnd"/>
     </w:p>
     <w:p>
       <w:pPr>
@@ -409,11 +349,9 @@
           <w:numId w:val="1"/>
         </w:numPr>
       </w:pPr>
-      <w:proofErr w:type="spellStart"/>
       <w:r>
         <w:t>Sdfsfdsdf</w:t>
       </w:r>
-      <w:proofErr w:type="spellEnd"/>
     </w:p>
     <w:p>
       <w:pPr>
@@ -423,13 +361,9 @@
           <w:numId w:val="1"/>
         </w:numPr>
       </w:pPr>
-      <w:proofErr w:type="spellStart"/>
-      <w:proofErr w:type="gramStart"/>
       <w:r>
         <w:t>sdfsdfsdf</w:t>
       </w:r>
-      <w:proofErr w:type="spellEnd"/>
-      <w:proofErr w:type="gramEnd"/>
     </w:p>
     <w:p>
       <w:pPr>
@@ -439,11 +373,9 @@
           <w:numId w:val="1"/>
         </w:numPr>
       </w:pPr>
-      <w:proofErr w:type="spellStart"/>
       <w:r>
         <w:t>Sdfsdfsfd</w:t>
       </w:r>
-      <w:proofErr w:type="spellEnd"/>
     </w:p>
     <w:p>
       <w:pPr>
@@ -453,13 +385,9 @@
           <w:numId w:val="1"/>
         </w:numPr>
       </w:pPr>
-      <w:proofErr w:type="spellStart"/>
-      <w:proofErr w:type="gramStart"/>
       <w:r>
         <w:t>sdfsfdsdf</w:t>
       </w:r>
-      <w:proofErr w:type="spellEnd"/>
-      <w:proofErr w:type="gramEnd"/>
     </w:p>
     <w:p>
       <w:pPr>
@@ -469,11 +397,9 @@
           <w:numId w:val="1"/>
         </w:numPr>
       </w:pPr>
-      <w:proofErr w:type="spellStart"/>
       <w:r>
         <w:t>Asdasdsad</w:t>
       </w:r>
-      <w:proofErr w:type="spellEnd"/>
     </w:p>
     <w:p>
       <w:r>
@@ -500,11 +426,9 @@
           <w:numId w:val="5"/>
         </w:numPr>
       </w:pPr>
-      <w:proofErr w:type="spellStart"/>
       <w:r>
         <w:t>Dsfsdfsdf</w:t>
       </w:r>
-      <w:proofErr w:type="spellEnd"/>
     </w:p>
     <w:p>
       <w:pPr>
@@ -514,11 +438,9 @@
           <w:numId w:val="5"/>
         </w:numPr>
       </w:pPr>
-      <w:proofErr w:type="spellStart"/>
       <w:r>
         <w:t>Sdfsfdsdf</w:t>
       </w:r>
-      <w:proofErr w:type="spellEnd"/>
     </w:p>
     <w:p>
       <w:pPr>
@@ -528,13 +450,9 @@
           <w:numId w:val="5"/>
         </w:numPr>
       </w:pPr>
-      <w:proofErr w:type="spellStart"/>
-      <w:proofErr w:type="gramStart"/>
       <w:r>
         <w:t>sdfsdf</w:t>
       </w:r>
-      <w:proofErr w:type="spellEnd"/>
-      <w:proofErr w:type="gramEnd"/>
     </w:p>
     <w:p>
       <w:pPr>
@@ -556,11 +474,9 @@
           <w:numId w:val="5"/>
         </w:numPr>
       </w:pPr>
-      <w:proofErr w:type="spellStart"/>
       <w:r>
         <w:t>Dsfsfd</w:t>
       </w:r>
-      <w:proofErr w:type="spellEnd"/>
     </w:p>
     <w:p>
       <w:pPr>
@@ -570,14 +486,10 @@
           <w:numId w:val="5"/>
         </w:numPr>
       </w:pPr>
-      <w:proofErr w:type="spellStart"/>
-      <w:proofErr w:type="gramStart"/>
       <w:r>
         <w:lastRenderedPageBreak/>
         <w:t>sdfsdfsf</w:t>
       </w:r>
-      <w:proofErr w:type="spellEnd"/>
-      <w:proofErr w:type="gramEnd"/>
     </w:p>
     <w:p>
       <w:pPr>
@@ -611,13 +523,9 @@
           <w:numId w:val="5"/>
         </w:numPr>
       </w:pPr>
-      <w:proofErr w:type="spellStart"/>
-      <w:proofErr w:type="gramStart"/>
       <w:r>
         <w:t>sdfsdfsfd</w:t>
       </w:r>
-      <w:proofErr w:type="spellEnd"/>
-      <w:proofErr w:type="gramEnd"/>
     </w:p>
     <w:p>
       <w:r>
@@ -1232,13 +1140,59 @@
         <w:t>Sub item 1</w:t>
       </w:r>
     </w:p>
+    <w:p>
+      <w:pPr>
+        <w:pStyle w:val="ListParagraph"/>
+        <w:spacing w:after="0" w:line="240" w:lineRule="auto"/>
+        <w:ind w:left="576"/>
+      </w:pPr>
+    </w:p>
+    <w:p>
+      <w:pPr>
+        <w:pStyle w:val="ListParagraph"/>
+        <w:numPr>
+          <w:ilvl w:val="0"/>
+          <w:numId w:val="12"/>
+        </w:numPr>
+        <w:spacing w:after="0" w:line="240" w:lineRule="auto"/>
+      </w:pPr>
+      <w:r>
+        <w:t>First item</w:t>
+      </w:r>
+    </w:p>
+    <w:p>
+      <w:pPr>
+        <w:pStyle w:val="ListParagraph"/>
+        <w:numPr>
+          <w:ilvl w:val="0"/>
+          <w:numId w:val="12"/>
+        </w:numPr>
+        <w:spacing w:after="0" w:line="240" w:lineRule="auto"/>
+      </w:pPr>
+      <w:r>
+        <w:t>Second item</w:t>
+      </w:r>
+    </w:p>
+    <w:p>
+      <w:pPr>
+        <w:pStyle w:val="ListParagraph"/>
+        <w:numPr>
+          <w:ilvl w:val="0"/>
+          <w:numId w:val="12"/>
+        </w:numPr>
+        <w:spacing w:after="0" w:line="240" w:lineRule="auto"/>
+      </w:pPr>
+      <w:r>
+        <w:t>Third item</w:t>
+      </w:r>
+    </w:p>
     <w:p/>
     <w:p>
       <w:pPr>
         <w:pStyle w:val="ListParagraph"/>
         <w:numPr>
           <w:ilvl w:val="0"/>
-          <w:numId w:val="11"/>
+          <w:numId w:val="13"/>
         </w:numPr>
         <w:spacing w:after="0" w:line="240" w:lineRule="auto"/>
       </w:pPr>
@@ -1251,7 +1205,7 @@
         <w:pStyle w:val="ListParagraph"/>
         <w:numPr>
           <w:ilvl w:val="0"/>
-          <w:numId w:val="11"/>
+          <w:numId w:val="13"/>
         </w:numPr>
         <w:spacing w:after="0" w:line="240" w:lineRule="auto"/>
       </w:pPr>
@@ -1264,7 +1218,7 @@
         <w:pStyle w:val="ListParagraph"/>
         <w:numPr>
           <w:ilvl w:val="0"/>
-          <w:numId w:val="11"/>
+          <w:numId w:val="13"/>
         </w:numPr>
         <w:spacing w:after="0" w:line="240" w:lineRule="auto"/>
       </w:pPr>
@@ -1278,7 +1232,7 @@
         <w:pStyle w:val="ListParagraph"/>
         <w:numPr>
           <w:ilvl w:val="0"/>
-          <w:numId w:val="12"/>
+          <w:numId w:val="14"/>
         </w:numPr>
         <w:spacing w:after="0" w:line="240" w:lineRule="auto"/>
       </w:pPr>
@@ -1291,7 +1245,7 @@
         <w:pStyle w:val="ListParagraph"/>
         <w:numPr>
           <w:ilvl w:val="0"/>
-          <w:numId w:val="12"/>
+          <w:numId w:val="14"/>
         </w:numPr>
         <w:spacing w:after="0" w:line="240" w:lineRule="auto"/>
       </w:pPr>
@@ -1304,98 +1258,18 @@
         <w:pStyle w:val="ListParagraph"/>
         <w:numPr>
           <w:ilvl w:val="0"/>
-          <w:numId w:val="12"/>
-        </w:numPr>
-        <w:spacing w:after="0" w:line="240" w:lineRule="auto"/>
-      </w:pPr>
-      <w:r>
-        <w:t>Third item</w:t>
-      </w:r>
-    </w:p>
-    <w:p/>
-    <w:p>
-      <w:pPr>
-        <w:pStyle w:val="ListParagraph"/>
-        <w:numPr>
-          <w:ilvl w:val="0"/>
-          <w:numId w:val="13"/>
-        </w:numPr>
-        <w:spacing w:after="0" w:line="240" w:lineRule="auto"/>
-      </w:pPr>
-      <w:r>
-        <w:t>First item</w:t>
-      </w:r>
-    </w:p>
-    <w:p>
-      <w:pPr>
-        <w:pStyle w:val="ListParagraph"/>
-        <w:numPr>
-          <w:ilvl w:val="0"/>
-          <w:numId w:val="13"/>
-        </w:numPr>
-        <w:spacing w:after="0" w:line="240" w:lineRule="auto"/>
-      </w:pPr>
-      <w:r>
-        <w:t>Second item</w:t>
-      </w:r>
-    </w:p>
-    <w:p>
-      <w:pPr>
-        <w:pStyle w:val="ListParagraph"/>
-        <w:numPr>
-          <w:ilvl w:val="0"/>
-          <w:numId w:val="13"/>
-        </w:numPr>
-        <w:spacing w:after="0" w:line="240" w:lineRule="auto"/>
-      </w:pPr>
-      <w:r>
-        <w:t>Third item</w:t>
-      </w:r>
-    </w:p>
-    <w:p/>
-    <w:p>
-      <w:pPr>
-        <w:pStyle w:val="ListParagraph"/>
-        <w:numPr>
-          <w:ilvl w:val="0"/>
           <w:numId w:val="14"/>
         </w:numPr>
         <w:spacing w:after="0" w:line="240" w:lineRule="auto"/>
       </w:pPr>
       <w:r>
-        <w:t>First item</w:t>
-      </w:r>
-    </w:p>
-    <w:p>
-      <w:pPr>
-        <w:pStyle w:val="ListParagraph"/>
-        <w:numPr>
-          <w:ilvl w:val="0"/>
-          <w:numId w:val="14"/>
-        </w:numPr>
-        <w:spacing w:after="0" w:line="240" w:lineRule="auto"/>
-      </w:pPr>
-      <w:r>
-        <w:t>Second item</w:t>
-      </w:r>
-    </w:p>
-    <w:p>
-      <w:pPr>
-        <w:pStyle w:val="ListParagraph"/>
-        <w:numPr>
-          <w:ilvl w:val="0"/>
-          <w:numId w:val="14"/>
-        </w:numPr>
-        <w:spacing w:after="0" w:line="240" w:lineRule="auto"/>
-      </w:pPr>
-      <w:r>
-        <w:t>Third item</w:t>
-      </w:r>
-    </w:p>
-    <w:p>
-      <w:pPr>
-        <w:spacing w:after="0" w:line="240" w:lineRule="auto"/>
-      </w:pPr>
+        <w:t>Third ite</w:t>
+      </w:r>
+      <w:r>
+        <w:t>m</w:t>
+      </w:r>
+      <w:bookmarkStart w:id="0" w:name="_GoBack"/>
+      <w:bookmarkEnd w:id="0"/>
     </w:p>
     <w:sectPr>
       <w:pgSz w:w="11900" w:h="16840"/>

</xml_diff>